<commit_message>
Replaced BUG REPORT.docx with and prj2.xlsx updated version
</commit_message>
<xml_diff>
--- a/Manual testing/Project2/BUG REPORT.docx
+++ b/Manual testing/Project2/BUG REPORT.docx
@@ -393,28 +393,24 @@
               </w:rPr>
               <w:t xml:space="preserve"> on the </w:t>
             </w:r>
-            <w:proofErr w:type="gramStart"/>
-            <w:r>
-              <w:rPr>
-                <w:rFonts w:ascii="Times New Roman" w:hAnsi="Times New Roman" w:cs="Times New Roman"/>
-              </w:rPr>
-              <w:t>homepage ,</w:t>
-            </w:r>
-            <w:proofErr w:type="gramEnd"/>
+            <w:r>
+              <w:rPr>
+                <w:rFonts w:ascii="Times New Roman" w:hAnsi="Times New Roman" w:cs="Times New Roman"/>
+              </w:rPr>
+              <w:t>homepage,</w:t>
+            </w:r>
             <w:r>
               <w:rPr>
                 <w:rFonts w:ascii="Times New Roman" w:hAnsi="Times New Roman" w:cs="Times New Roman"/>
               </w:rPr>
               <w:t xml:space="preserve"> it </w:t>
             </w:r>
-            <w:proofErr w:type="gramStart"/>
-            <w:r>
-              <w:rPr>
-                <w:rFonts w:ascii="Times New Roman" w:hAnsi="Times New Roman" w:cs="Times New Roman"/>
-              </w:rPr>
-              <w:t>shows  “</w:t>
-            </w:r>
-            <w:proofErr w:type="gramEnd"/>
+            <w:r>
+              <w:rPr>
+                <w:rFonts w:ascii="Times New Roman" w:hAnsi="Times New Roman" w:cs="Times New Roman"/>
+              </w:rPr>
+              <w:t>shows “</w:t>
+            </w:r>
             <w:r>
               <w:rPr>
                 <w:rFonts w:ascii="Times New Roman" w:hAnsi="Times New Roman" w:cs="Times New Roman"/>
@@ -427,28 +423,24 @@
               </w:rPr>
               <w:t xml:space="preserve">user </w:t>
             </w:r>
-            <w:proofErr w:type="gramStart"/>
-            <w:r>
-              <w:rPr>
-                <w:rFonts w:ascii="Times New Roman" w:hAnsi="Times New Roman" w:cs="Times New Roman"/>
-              </w:rPr>
-              <w:t>“  error</w:t>
-            </w:r>
-            <w:proofErr w:type="gramEnd"/>
+            <w:r>
+              <w:rPr>
+                <w:rFonts w:ascii="Times New Roman" w:hAnsi="Times New Roman" w:cs="Times New Roman"/>
+              </w:rPr>
+              <w:t>“error</w:t>
+            </w:r>
             <w:r>
               <w:rPr>
                 <w:rFonts w:ascii="Times New Roman" w:hAnsi="Times New Roman" w:cs="Times New Roman"/>
               </w:rPr>
               <w:t xml:space="preserve">, instead of showing intended </w:t>
             </w:r>
-            <w:proofErr w:type="gramStart"/>
-            <w:r>
-              <w:rPr>
-                <w:rFonts w:ascii="Times New Roman" w:hAnsi="Times New Roman" w:cs="Times New Roman"/>
-              </w:rPr>
-              <w:t>destination .</w:t>
-            </w:r>
-            <w:proofErr w:type="gramEnd"/>
+            <w:r>
+              <w:rPr>
+                <w:rFonts w:ascii="Times New Roman" w:hAnsi="Times New Roman" w:cs="Times New Roman"/>
+              </w:rPr>
+              <w:t>destination.</w:t>
+            </w:r>
           </w:p>
         </w:tc>
       </w:tr>
@@ -604,14 +596,7 @@
                 <w:rFonts w:ascii="Times New Roman" w:hAnsi="Times New Roman" w:cs="Times New Roman"/>
                 <w:lang w:val="en-US"/>
               </w:rPr>
-              <w:t>www.Makemytrip.com</w:t>
-            </w:r>
-            <w:r>
-              <w:rPr>
-                <w:rFonts w:ascii="Times New Roman" w:hAnsi="Times New Roman" w:cs="Times New Roman"/>
-                <w:lang w:val="en-US"/>
-              </w:rPr>
-              <w:t>/screenshots</w:t>
+              <w:t>www.Makemytrip.com/screenshots</w:t>
             </w:r>
           </w:p>
         </w:tc>
@@ -1044,25 +1029,7 @@
         <w:rPr>
           <w:rFonts w:ascii="Times New Roman" w:hAnsi="Times New Roman" w:cs="Times New Roman"/>
         </w:rPr>
-        <w:t xml:space="preserve"> on the </w:t>
-      </w:r>
-      <w:r>
-        <w:rPr>
-          <w:rFonts w:ascii="Times New Roman" w:hAnsi="Times New Roman" w:cs="Times New Roman"/>
-        </w:rPr>
-        <w:t>homepage,</w:t>
-      </w:r>
-      <w:r>
-        <w:rPr>
-          <w:rFonts w:ascii="Times New Roman" w:hAnsi="Times New Roman" w:cs="Times New Roman"/>
-        </w:rPr>
-        <w:t xml:space="preserve"> it </w:t>
-      </w:r>
-      <w:r>
-        <w:rPr>
-          <w:rFonts w:ascii="Times New Roman" w:hAnsi="Times New Roman" w:cs="Times New Roman"/>
-        </w:rPr>
-        <w:t>shows “</w:t>
+        <w:t xml:space="preserve"> on the homepage, it shows “</w:t>
       </w:r>
       <w:r>
         <w:rPr>
@@ -1074,25 +1041,7 @@
         <w:rPr>
           <w:rFonts w:ascii="Times New Roman" w:hAnsi="Times New Roman" w:cs="Times New Roman"/>
         </w:rPr>
-        <w:t xml:space="preserve">user </w:t>
-      </w:r>
-      <w:r>
-        <w:rPr>
-          <w:rFonts w:ascii="Times New Roman" w:hAnsi="Times New Roman" w:cs="Times New Roman"/>
-        </w:rPr>
-        <w:t>“error</w:t>
-      </w:r>
-      <w:r>
-        <w:rPr>
-          <w:rFonts w:ascii="Times New Roman" w:hAnsi="Times New Roman" w:cs="Times New Roman"/>
-        </w:rPr>
-        <w:t xml:space="preserve">, instead of showing intended </w:t>
-      </w:r>
-      <w:r>
-        <w:rPr>
-          <w:rFonts w:ascii="Times New Roman" w:hAnsi="Times New Roman" w:cs="Times New Roman"/>
-        </w:rPr>
-        <w:t>destination.</w:t>
+        <w:t>user “error, instead of showing intended destination.</w:t>
       </w:r>
     </w:p>
     <w:p>
@@ -1278,15 +1227,13 @@
         </w:rPr>
         <w:t xml:space="preserve">An error is displayed “Unauthorized </w:t>
       </w:r>
-      <w:proofErr w:type="gramStart"/>
       <w:r>
         <w:rPr>
           <w:rFonts w:ascii="Times New Roman" w:hAnsi="Times New Roman" w:cs="Times New Roman"/>
           <w:lang w:val="en-US"/>
         </w:rPr>
-        <w:t>User“</w:t>
+        <w:t>User “</w:t>
       </w:r>
-      <w:proofErr w:type="gramEnd"/>
       <w:r>
         <w:rPr>
           <w:rFonts w:ascii="Times New Roman" w:hAnsi="Times New Roman" w:cs="Times New Roman"/>
@@ -2269,6 +2216,7 @@
   <w:style w:type="character" w:default="1" w:styleId="DefaultParagraphFont">
     <w:name w:val="Default Paragraph Font"/>
     <w:uiPriority w:val="1"/>
+    <w:semiHidden/>
     <w:unhideWhenUsed/>
   </w:style>
   <w:style w:type="table" w:default="1" w:styleId="TableNormal">

</xml_diff>

<commit_message>
Replaced BUG REPORT the secondtime.docx
</commit_message>
<xml_diff>
--- a/Manual testing/Project2/BUG REPORT.docx
+++ b/Manual testing/Project2/BUG REPORT.docx
@@ -1088,7 +1088,19 @@
           <w:rFonts w:ascii="Times New Roman" w:hAnsi="Times New Roman" w:cs="Times New Roman"/>
         </w:rPr>
         <w:lastRenderedPageBreak/>
-        <w:t>Open make MakeMyTrip application.</w:t>
+        <w:t>Open make MakeMyTrip application</w:t>
+      </w:r>
+      <w:r>
+        <w:rPr>
+          <w:rFonts w:ascii="Times New Roman" w:hAnsi="Times New Roman" w:cs="Times New Roman"/>
+        </w:rPr>
+        <w:t xml:space="preserve"> and login</w:t>
+      </w:r>
+      <w:r>
+        <w:rPr>
+          <w:rFonts w:ascii="Times New Roman" w:hAnsi="Times New Roman" w:cs="Times New Roman"/>
+        </w:rPr>
+        <w:t>.</w:t>
       </w:r>
     </w:p>
     <w:p>

</xml_diff>